<commit_message>
Script with project code - wordlock
</commit_message>
<xml_diff>
--- a/Infectious Disease Spread.docx
+++ b/Infectious Disease Spread.docx
@@ -8,6 +8,7 @@
         <w:bidi w:val="0"/>
         <w:spacing w:lineRule="auto" w:line="276" w:before="115" w:after="115"/>
         <w:ind w:left="0" w:right="0" w:hanging="0"/>
+        <w:jc w:val="left"/>
         <w:rPr>
           <w:rFonts w:ascii="Times New Roman" w:hAnsi="Times New Roman"/>
         </w:rPr>
@@ -144,7 +145,23 @@
           <w:szCs w:val="24"/>
         </w:rPr>
         <w:tab/>
-        <w:t xml:space="preserve">The dataset analyzed in this work consists of </w:t>
+        <w:t xml:space="preserve">The dataset </w:t>
+      </w:r>
+      <w:r>
+        <w:rPr>
+          <w:rFonts w:ascii="Times New Roman" w:hAnsi="Times New Roman"/>
+          <w:sz w:val="24"/>
+          <w:szCs w:val="24"/>
+        </w:rPr>
+        <w:t>analysed</w:t>
+      </w:r>
+      <w:r>
+        <w:rPr>
+          <w:rFonts w:ascii="Times New Roman" w:hAnsi="Times New Roman"/>
+          <w:sz w:val="24"/>
+          <w:szCs w:val="24"/>
+        </w:rPr>
+        <w:t xml:space="preserve"> in this work consists of </w:t>
       </w:r>
       <w:r>
         <w:rPr>
@@ -173,7 +190,16 @@
           <w:szCs w:val="24"/>
         </w:rPr>
         <w:tab/>
-        <w:t>It represents the recording of single day of individual contacts in an American highschool.</w:t>
+        <w:t xml:space="preserve">It represents the recording of single day of individual contacts in an American </w:t>
+      </w:r>
+      <w:r>
+        <w:rPr>
+          <w:rStyle w:val="SourceText"/>
+          <w:rFonts w:ascii="Times New Roman" w:hAnsi="Times New Roman"/>
+          <w:sz w:val="24"/>
+          <w:szCs w:val="24"/>
+        </w:rPr>
+        <w:t>high school.</w:t>
       </w:r>
     </w:p>
     <w:p>
@@ -205,32 +231,34 @@
           <w:t>http://sing.stanford.edu/flu/</w:t>
         </w:r>
       </w:hyperlink>
-      <w:hyperlink r:id="rId3">
-        <w:r>
-          <w:rPr>
-            <w:rFonts w:ascii="Times New Roman" w:hAnsi="Times New Roman"/>
-            <w:sz w:val="24"/>
-            <w:szCs w:val="24"/>
-          </w:rPr>
-          <w:t>.</w:t>
-        </w:r>
-      </w:hyperlink>
-    </w:p>
-    <w:p>
-      <w:pPr>
-        <w:pStyle w:val="TextBody"/>
-        <w:bidi w:val="0"/>
-        <w:spacing w:lineRule="auto" w:line="276" w:before="115" w:after="115"/>
-        <w:ind w:left="0" w:right="0" w:hanging="0"/>
-        <w:jc w:val="both"/>
-        <w:rPr>
-          <w:rFonts w:ascii="Times New Roman" w:hAnsi="Times New Roman"/>
-          <w:sz w:val="24"/>
-          <w:szCs w:val="24"/>
-        </w:rPr>
-      </w:pPr>
-      <w:r>
-        <w:rPr/>
+      <w:r>
+        <w:rPr>
+          <w:rFonts w:ascii="Times New Roman" w:hAnsi="Times New Roman"/>
+          <w:sz w:val="24"/>
+          <w:szCs w:val="24"/>
+        </w:rPr>
+        <w:t>.</w:t>
+      </w:r>
+    </w:p>
+    <w:p>
+      <w:pPr>
+        <w:pStyle w:val="TextBody"/>
+        <w:bidi w:val="0"/>
+        <w:spacing w:lineRule="auto" w:line="276" w:before="115" w:after="115"/>
+        <w:ind w:left="0" w:right="0" w:hanging="0"/>
+        <w:jc w:val="both"/>
+        <w:rPr>
+          <w:rFonts w:ascii="Times New Roman" w:hAnsi="Times New Roman"/>
+          <w:sz w:val="24"/>
+          <w:szCs w:val="24"/>
+        </w:rPr>
+      </w:pPr>
+      <w:r>
+        <w:rPr>
+          <w:rFonts w:ascii="Times New Roman" w:hAnsi="Times New Roman"/>
+          <w:sz w:val="24"/>
+          <w:szCs w:val="24"/>
+        </w:rPr>
       </w:r>
     </w:p>
     <w:p>
@@ -322,16 +350,7 @@
           <w:szCs w:val="24"/>
         </w:rPr>
         <w:tab/>
-        <w:t xml:space="preserve">The duration of the contact was also recorded. </w:t>
-      </w:r>
-      <w:r>
-        <w:rPr>
-          <w:rStyle w:val="SourceText"/>
-          <w:rFonts w:ascii="Times new roman" w:hAnsi="Times new roman"/>
-          <w:sz w:val="24"/>
-          <w:szCs w:val="24"/>
-        </w:rPr>
-        <w:t>Each time an individual is within range (3m) of another, the motes would send beacons every 20 seconds. As an example, if student A and student B were talking within 3 meters of one another, for one minute (60 seconds = 2 x 20 seconds), the motes would register 3 beacons.</w:t>
+        <w:t>The duration of the contact was also recorded. Each time an individual is within range (3m) of another, the motes would send beacons every 20 seconds. As an example, if student A and student B were talking within 3 meters of one another, for one minute (60 seconds = 2 x 20 seconds), the motes would register 3 beacons.</w:t>
       </w:r>
     </w:p>
     <w:p>
@@ -368,9 +387,8 @@
       </w:pPr>
       <w:r>
         <w:rPr>
-          <w:rFonts w:ascii="Times New Roman" w:hAnsi="Times New Roman"/>
-          <w:sz w:val="24"/>
-          <w:szCs w:val="24"/>
+          <w:sz w:val="36"/>
+          <w:szCs w:val="36"/>
         </w:rPr>
       </w:r>
     </w:p>
@@ -398,8 +416,159 @@
           <w:sz w:val="36"/>
           <w:szCs w:val="36"/>
         </w:rPr>
-        <w:t xml:space="preserve">The </w:t>
-      </w:r>
+        <w:t>The Network</w:t>
+      </w:r>
+    </w:p>
+    <w:p>
+      <w:pPr>
+        <w:pStyle w:val="TextBody"/>
+        <w:bidi w:val="0"/>
+        <w:spacing w:lineRule="auto" w:line="276" w:before="115" w:after="115"/>
+        <w:ind w:left="0" w:right="0" w:hanging="0"/>
+        <w:jc w:val="both"/>
+        <w:rPr>
+          <w:rFonts w:ascii="Times New Roman" w:hAnsi="Times New Roman"/>
+          <w:sz w:val="24"/>
+          <w:szCs w:val="24"/>
+        </w:rPr>
+      </w:pPr>
+      <w:r>
+        <w:rPr>
+          <w:rFonts w:ascii="Times New Roman" w:hAnsi="Times New Roman"/>
+          <w:sz w:val="24"/>
+          <w:szCs w:val="24"/>
+        </w:rPr>
+        <w:tab/>
+        <w:t>The aggregate network for the entire day can be represented by a weighted undirected network.</w:t>
+      </w:r>
+    </w:p>
+    <w:p>
+      <w:pPr>
+        <w:pStyle w:val="TextBody"/>
+        <w:bidi w:val="0"/>
+        <w:spacing w:lineRule="auto" w:line="276" w:before="115" w:after="115"/>
+        <w:ind w:left="0" w:right="0" w:hanging="0"/>
+        <w:jc w:val="both"/>
+        <w:rPr>
+          <w:rFonts w:ascii="Times New Roman" w:hAnsi="Times New Roman"/>
+          <w:sz w:val="24"/>
+          <w:szCs w:val="24"/>
+        </w:rPr>
+      </w:pPr>
+      <w:r>
+        <w:rPr>
+          <w:rFonts w:ascii="Times New Roman" w:hAnsi="Times New Roman"/>
+          <w:sz w:val="24"/>
+          <w:szCs w:val="24"/>
+        </w:rPr>
+        <w:tab/>
+        <w:t>The nodes represent individuals wearing mote sensors (students, teachers, staff and other).</w:t>
+      </w:r>
+    </w:p>
+    <w:p>
+      <w:pPr>
+        <w:pStyle w:val="TextBody"/>
+        <w:bidi w:val="0"/>
+        <w:spacing w:lineRule="auto" w:line="276" w:before="115" w:after="115"/>
+        <w:ind w:left="0" w:right="0" w:hanging="0"/>
+        <w:jc w:val="both"/>
+        <w:rPr>
+          <w:rFonts w:ascii="Times New Roman" w:hAnsi="Times New Roman"/>
+          <w:sz w:val="24"/>
+          <w:szCs w:val="24"/>
+        </w:rPr>
+      </w:pPr>
+      <w:r>
+        <w:rPr>
+          <w:rFonts w:ascii="Times New Roman" w:hAnsi="Times New Roman"/>
+          <w:sz w:val="24"/>
+          <w:szCs w:val="24"/>
+        </w:rPr>
+        <w:tab/>
+        <w:t>The edges represent the contacts between the individuals. The edge weight represents the duration of the contact (in minutes). There are four different types of edge/contact representation, explained in the next session.</w:t>
+      </w:r>
+    </w:p>
+    <w:p>
+      <w:pPr>
+        <w:pStyle w:val="TextBody"/>
+        <w:bidi w:val="0"/>
+        <w:spacing w:lineRule="auto" w:line="276" w:before="115" w:after="115"/>
+        <w:ind w:left="0" w:right="0" w:hanging="0"/>
+        <w:jc w:val="both"/>
+        <w:rPr>
+          <w:rFonts w:ascii="Times New Roman" w:hAnsi="Times New Roman"/>
+          <w:sz w:val="24"/>
+          <w:szCs w:val="24"/>
+        </w:rPr>
+      </w:pPr>
+      <w:r>
+        <w:rPr>
+          <w:rFonts w:ascii="Times New Roman" w:hAnsi="Times New Roman"/>
+          <w:sz w:val="24"/>
+          <w:szCs w:val="24"/>
+        </w:rPr>
+        <w:tab/>
+        <w:t>N = 788  (655 students, 73 teachers, 55 staff, and 5 other persons)</w:t>
+      </w:r>
+    </w:p>
+    <w:p>
+      <w:pPr>
+        <w:pStyle w:val="TextBody"/>
+        <w:bidi w:val="0"/>
+        <w:spacing w:lineRule="auto" w:line="276" w:before="115" w:after="115"/>
+        <w:ind w:left="0" w:right="0" w:hanging="0"/>
+        <w:jc w:val="both"/>
+        <w:rPr>
+          <w:rFonts w:ascii="Times New Roman" w:hAnsi="Times New Roman"/>
+          <w:sz w:val="24"/>
+          <w:szCs w:val="24"/>
+        </w:rPr>
+      </w:pPr>
+      <w:r>
+        <w:rPr>
+          <w:rFonts w:ascii="Times New Roman" w:hAnsi="Times New Roman"/>
+          <w:sz w:val="24"/>
+          <w:szCs w:val="24"/>
+        </w:rPr>
+        <w:tab/>
+        <w:t>E = 762,868 (total number of contacts, 94% coverage)</w:t>
+      </w:r>
+    </w:p>
+    <w:p>
+      <w:pPr>
+        <w:pStyle w:val="TextBody"/>
+        <w:bidi w:val="0"/>
+        <w:spacing w:lineRule="auto" w:line="276" w:before="115" w:after="115"/>
+        <w:ind w:left="0" w:right="0" w:hanging="0"/>
+        <w:jc w:val="both"/>
+        <w:rPr>
+          <w:sz w:val="36"/>
+          <w:szCs w:val="36"/>
+        </w:rPr>
+      </w:pPr>
+      <w:r>
+        <w:rPr>
+          <w:sz w:val="36"/>
+          <w:szCs w:val="36"/>
+        </w:rPr>
+      </w:r>
+    </w:p>
+    <w:p>
+      <w:pPr>
+        <w:pStyle w:val="Subtitle"/>
+        <w:bidi w:val="0"/>
+        <w:spacing w:lineRule="auto" w:line="276" w:before="115" w:after="115"/>
+        <w:ind w:left="0" w:right="0" w:hanging="0"/>
+        <w:jc w:val="both"/>
+        <w:rPr>
+          <w:rFonts w:ascii="Times New Roman" w:hAnsi="Times New Roman"/>
+          <w:b/>
+          <w:b/>
+          <w:bCs/>
+          <w:sz w:val="24"/>
+          <w:szCs w:val="24"/>
+        </w:rPr>
+      </w:pPr>
       <w:r>
         <w:rPr>
           <w:rFonts w:ascii="Times New Roman" w:hAnsi="Times New Roman"/>
@@ -408,212 +577,36 @@
           <w:sz w:val="36"/>
           <w:szCs w:val="36"/>
         </w:rPr>
-        <w:t>Network</w:t>
-      </w:r>
-    </w:p>
-    <w:p>
-      <w:pPr>
-        <w:pStyle w:val="TextBody"/>
-        <w:bidi w:val="0"/>
-        <w:spacing w:lineRule="auto" w:line="276" w:before="115" w:after="115"/>
-        <w:ind w:left="0" w:right="0" w:hanging="0"/>
-        <w:jc w:val="both"/>
-        <w:rPr>
-          <w:rFonts w:ascii="Times New Roman" w:hAnsi="Times New Roman"/>
-          <w:sz w:val="24"/>
-          <w:szCs w:val="24"/>
-        </w:rPr>
-      </w:pPr>
-      <w:r>
-        <w:rPr>
-          <w:rFonts w:ascii="Times New Roman" w:hAnsi="Times New Roman"/>
-          <w:sz w:val="24"/>
-          <w:szCs w:val="24"/>
-        </w:rPr>
-        <w:tab/>
-        <w:t>The aggregate network for the entire day can be represented by a weighted undirected network.</w:t>
-      </w:r>
-    </w:p>
-    <w:p>
-      <w:pPr>
-        <w:pStyle w:val="TextBody"/>
-        <w:bidi w:val="0"/>
-        <w:spacing w:lineRule="auto" w:line="276" w:before="115" w:after="115"/>
-        <w:ind w:left="0" w:right="0" w:hanging="0"/>
-        <w:jc w:val="both"/>
-        <w:rPr>
-          <w:rFonts w:ascii="Times New Roman" w:hAnsi="Times New Roman"/>
-          <w:sz w:val="24"/>
-          <w:szCs w:val="24"/>
-        </w:rPr>
-      </w:pPr>
-      <w:r>
-        <w:rPr>
-          <w:rFonts w:ascii="Times New Roman" w:hAnsi="Times New Roman"/>
-          <w:sz w:val="24"/>
-          <w:szCs w:val="24"/>
-        </w:rPr>
-        <w:tab/>
-      </w:r>
-      <w:r>
-        <w:rPr>
-          <w:rFonts w:ascii="Times New Roman" w:hAnsi="Times New Roman"/>
-          <w:sz w:val="24"/>
-          <w:szCs w:val="24"/>
-        </w:rPr>
-        <w:t xml:space="preserve">The nodes </w:t>
-      </w:r>
-      <w:r>
-        <w:rPr>
-          <w:rFonts w:ascii="Times New Roman" w:hAnsi="Times New Roman"/>
-          <w:sz w:val="24"/>
-          <w:szCs w:val="24"/>
-        </w:rPr>
-        <w:t xml:space="preserve">represent individuals wearing mote sensors </w:t>
-      </w:r>
-      <w:r>
-        <w:rPr>
-          <w:rFonts w:ascii="Times New Roman" w:hAnsi="Times New Roman"/>
-          <w:sz w:val="24"/>
-          <w:szCs w:val="24"/>
-        </w:rPr>
-        <w:t>(students, teachers, staff and other).</w:t>
-      </w:r>
-    </w:p>
-    <w:p>
-      <w:pPr>
-        <w:pStyle w:val="TextBody"/>
-        <w:bidi w:val="0"/>
-        <w:spacing w:lineRule="auto" w:line="276" w:before="115" w:after="115"/>
-        <w:ind w:left="0" w:right="0" w:hanging="0"/>
-        <w:jc w:val="both"/>
-        <w:rPr>
-          <w:rFonts w:ascii="Times New Roman" w:hAnsi="Times New Roman"/>
-          <w:sz w:val="24"/>
-          <w:szCs w:val="24"/>
-        </w:rPr>
-      </w:pPr>
-      <w:r>
-        <w:rPr>
-          <w:rFonts w:ascii="Times New Roman" w:hAnsi="Times New Roman"/>
-          <w:sz w:val="24"/>
-          <w:szCs w:val="24"/>
-        </w:rPr>
-        <w:tab/>
-      </w:r>
-      <w:r>
-        <w:rPr>
-          <w:rFonts w:ascii="Times New Roman" w:hAnsi="Times New Roman"/>
-          <w:sz w:val="24"/>
-          <w:szCs w:val="24"/>
-        </w:rPr>
-        <w:t>The e</w:t>
-      </w:r>
-      <w:r>
-        <w:rPr>
-          <w:rFonts w:ascii="Times New Roman" w:hAnsi="Times New Roman"/>
-          <w:sz w:val="24"/>
-          <w:szCs w:val="24"/>
-        </w:rPr>
-        <w:t xml:space="preserve">dges represent </w:t>
-      </w:r>
-      <w:r>
-        <w:rPr>
-          <w:rFonts w:ascii="Times New Roman" w:hAnsi="Times New Roman"/>
-          <w:sz w:val="24"/>
-          <w:szCs w:val="24"/>
-        </w:rPr>
-        <w:t xml:space="preserve">the </w:t>
-      </w:r>
-      <w:r>
-        <w:rPr>
-          <w:rFonts w:ascii="Times New Roman" w:hAnsi="Times New Roman"/>
-          <w:sz w:val="24"/>
-          <w:szCs w:val="24"/>
-        </w:rPr>
-        <w:t xml:space="preserve">contacts between the individuals. The edge weight represents the duration of the contact (in minutes). </w:t>
-      </w:r>
-      <w:r>
-        <w:rPr>
-          <w:rFonts w:ascii="Times New Roman" w:hAnsi="Times New Roman"/>
-          <w:sz w:val="24"/>
-          <w:szCs w:val="24"/>
-        </w:rPr>
-        <w:t>There are four different types of edge/contact representation, explained in the next session.</w:t>
-      </w:r>
-    </w:p>
-    <w:p>
-      <w:pPr>
-        <w:pStyle w:val="TextBody"/>
-        <w:bidi w:val="0"/>
-        <w:spacing w:lineRule="auto" w:line="276" w:before="115" w:after="115"/>
-        <w:ind w:left="0" w:right="0" w:hanging="0"/>
-        <w:jc w:val="both"/>
-        <w:rPr>
-          <w:rFonts w:ascii="Times New Roman" w:hAnsi="Times New Roman"/>
-          <w:sz w:val="24"/>
-          <w:szCs w:val="24"/>
-        </w:rPr>
-      </w:pPr>
-      <w:r>
-        <w:rPr>
-          <w:rFonts w:ascii="Times New Roman" w:hAnsi="Times New Roman"/>
-          <w:sz w:val="24"/>
-          <w:szCs w:val="24"/>
-        </w:rPr>
-        <w:tab/>
-        <w:t>N = 788  (655 students, 73 teachers, 55 staff, and 5 other persons)</w:t>
-      </w:r>
-    </w:p>
-    <w:p>
-      <w:pPr>
-        <w:pStyle w:val="TextBody"/>
-        <w:bidi w:val="0"/>
-        <w:spacing w:lineRule="auto" w:line="276" w:before="115" w:after="115"/>
-        <w:ind w:left="0" w:right="0" w:hanging="0"/>
-        <w:jc w:val="both"/>
-        <w:rPr>
-          <w:rFonts w:ascii="Times New Roman" w:hAnsi="Times New Roman"/>
-          <w:sz w:val="24"/>
-          <w:szCs w:val="24"/>
-        </w:rPr>
-      </w:pPr>
-      <w:r>
-        <w:rPr>
-          <w:rFonts w:ascii="Times New Roman" w:hAnsi="Times New Roman"/>
-          <w:sz w:val="24"/>
-          <w:szCs w:val="24"/>
-        </w:rPr>
-        <w:tab/>
-        <w:t>E</w:t>
-      </w:r>
-      <w:r>
-        <w:rPr>
-          <w:rFonts w:ascii="Times New Roman" w:hAnsi="Times New Roman"/>
-          <w:sz w:val="24"/>
-          <w:szCs w:val="24"/>
-        </w:rPr>
-        <w:t xml:space="preserve"> = 762,868 (total number of contacts, 94% coverage)</w:t>
-      </w:r>
-    </w:p>
-    <w:p>
-      <w:pPr>
-        <w:pStyle w:val="TextBody"/>
-        <w:bidi w:val="0"/>
-        <w:spacing w:lineRule="auto" w:line="276" w:before="115" w:after="115"/>
-        <w:ind w:left="0" w:right="0" w:hanging="0"/>
-        <w:jc w:val="both"/>
+        <w:t>Edge/Contact Representations</w:t>
+      </w:r>
+    </w:p>
+    <w:p>
+      <w:pPr>
+        <w:pStyle w:val="TextBody"/>
+        <w:bidi w:val="0"/>
+        <w:spacing w:lineRule="auto" w:line="276" w:before="115" w:after="115"/>
+        <w:ind w:left="0" w:right="0" w:hanging="0"/>
+        <w:jc w:val="both"/>
+        <w:rPr/>
+      </w:pPr>
+      <w:r>
         <w:rPr>
           <w:sz w:val="36"/>
           <w:szCs w:val="36"/>
         </w:rPr>
-      </w:pPr>
-      <w:r>
-        <w:rPr>
-          <w:rFonts w:ascii="Times New Roman" w:hAnsi="Times New Roman"/>
-          <w:sz w:val="24"/>
-          <w:szCs w:val="24"/>
-        </w:rPr>
+        <w:tab/>
+      </w:r>
+      <w:r>
+        <w:rPr>
+          <w:rFonts w:ascii="Times new roman" w:hAnsi="Times new roman"/>
+          <w:sz w:val="24"/>
+          <w:szCs w:val="24"/>
+          <w:highlight w:val="yellow"/>
+        </w:rPr>
+        <w:t>ToDo</w:t>
+      </w:r>
+      <w:r>
+        <w:br w:type="page"/>
       </w:r>
     </w:p>
     <w:p>
@@ -634,31 +627,52 @@
       </w:pPr>
       <w:r>
         <w:rPr>
-          <w:rFonts w:ascii="Times New Roman" w:hAnsi="Times New Roman"/>
+          <w:rFonts w:ascii="Times new roman" w:hAnsi="Times new roman"/>
           <w:b/>
           <w:bCs/>
           <w:sz w:val="36"/>
           <w:szCs w:val="36"/>
         </w:rPr>
-        <w:t>Edge/Contact Representations</w:t>
-      </w:r>
-    </w:p>
-    <w:p>
-      <w:pPr>
-        <w:pStyle w:val="TextBody"/>
-        <w:bidi w:val="0"/>
-        <w:spacing w:lineRule="auto" w:line="276" w:before="115" w:after="115"/>
-        <w:ind w:left="0" w:right="0" w:hanging="0"/>
-        <w:jc w:val="both"/>
-        <w:rPr/>
-      </w:pPr>
-      <w:r>
-        <w:rPr>
-          <w:sz w:val="36"/>
-          <w:szCs w:val="36"/>
-        </w:rPr>
-        <w:tab/>
-      </w:r>
+        <w:t>Network Metrics</w:t>
+      </w:r>
+    </w:p>
+    <w:p>
+      <w:pPr>
+        <w:pStyle w:val="Subtitle"/>
+        <w:jc w:val="left"/>
+        <w:rPr>
+          <w:sz w:val="28"/>
+          <w:szCs w:val="28"/>
+        </w:rPr>
+      </w:pPr>
+      <w:r>
+        <w:rPr>
+          <w:sz w:val="28"/>
+          <w:szCs w:val="28"/>
+          <w:highlight w:val="yellow"/>
+        </w:rPr>
+        <w:t>[RR]</w:t>
+      </w:r>
+      <w:r>
+        <w:rPr>
+          <w:sz w:val="28"/>
+          <w:szCs w:val="28"/>
+        </w:rPr>
+        <w:t xml:space="preserve"> Degree Study</w:t>
+      </w:r>
+    </w:p>
+    <w:p>
+      <w:pPr>
+        <w:pStyle w:val="TextBody"/>
+        <w:bidi w:val="0"/>
+        <w:spacing w:lineRule="auto" w:line="276" w:before="115" w:after="115"/>
+        <w:ind w:left="0" w:right="0" w:hanging="0"/>
+        <w:jc w:val="both"/>
+        <w:rPr>
+          <w:sz w:val="28"/>
+          <w:szCs w:val="28"/>
+        </w:rPr>
+      </w:pPr>
       <w:r>
         <w:rPr>
           <w:rFonts w:ascii="Times new roman" w:hAnsi="Times new roman"/>
@@ -668,8 +682,176 @@
         </w:rPr>
         <w:t>ToDo</w:t>
       </w:r>
-      <w:r>
-        <w:br w:type="page"/>
+    </w:p>
+    <w:p>
+      <w:pPr>
+        <w:pStyle w:val="Subtitle"/>
+        <w:jc w:val="left"/>
+        <w:rPr>
+          <w:sz w:val="28"/>
+          <w:szCs w:val="28"/>
+        </w:rPr>
+      </w:pPr>
+      <w:r>
+        <w:rPr>
+          <w:sz w:val="28"/>
+          <w:szCs w:val="28"/>
+          <w:highlight w:val="yellow"/>
+        </w:rPr>
+        <w:t>[RR]</w:t>
+      </w:r>
+      <w:r>
+        <w:rPr>
+          <w:sz w:val="28"/>
+          <w:szCs w:val="28"/>
+        </w:rPr>
+        <w:t xml:space="preserve"> Average Path Length</w:t>
+      </w:r>
+    </w:p>
+    <w:p>
+      <w:pPr>
+        <w:pStyle w:val="TextBody"/>
+        <w:bidi w:val="0"/>
+        <w:spacing w:lineRule="auto" w:line="276" w:before="115" w:after="115"/>
+        <w:ind w:left="0" w:right="0" w:hanging="0"/>
+        <w:jc w:val="both"/>
+        <w:rPr>
+          <w:sz w:val="28"/>
+          <w:szCs w:val="28"/>
+        </w:rPr>
+      </w:pPr>
+      <w:r>
+        <w:rPr>
+          <w:rFonts w:ascii="Times new roman" w:hAnsi="Times new roman"/>
+          <w:sz w:val="24"/>
+          <w:szCs w:val="24"/>
+          <w:highlight w:val="yellow"/>
+        </w:rPr>
+        <w:t>ToDo</w:t>
+      </w:r>
+    </w:p>
+    <w:p>
+      <w:pPr>
+        <w:pStyle w:val="Subtitle"/>
+        <w:jc w:val="left"/>
+        <w:rPr>
+          <w:sz w:val="28"/>
+          <w:szCs w:val="28"/>
+        </w:rPr>
+      </w:pPr>
+      <w:r>
+        <w:rPr>
+          <w:sz w:val="28"/>
+          <w:szCs w:val="28"/>
+          <w:highlight w:val="yellow"/>
+        </w:rPr>
+        <w:t>[JR]</w:t>
+      </w:r>
+      <w:r>
+        <w:rPr>
+          <w:sz w:val="28"/>
+          <w:szCs w:val="28"/>
+        </w:rPr>
+        <w:t xml:space="preserve"> Clustering Coefficient</w:t>
+      </w:r>
+    </w:p>
+    <w:p>
+      <w:pPr>
+        <w:pStyle w:val="TextBody"/>
+        <w:bidi w:val="0"/>
+        <w:spacing w:lineRule="auto" w:line="276" w:before="115" w:after="115"/>
+        <w:ind w:left="0" w:right="0" w:hanging="0"/>
+        <w:jc w:val="both"/>
+        <w:rPr>
+          <w:sz w:val="28"/>
+          <w:szCs w:val="28"/>
+        </w:rPr>
+      </w:pPr>
+      <w:r>
+        <w:rPr>
+          <w:rFonts w:ascii="Times new roman" w:hAnsi="Times new roman"/>
+          <w:sz w:val="24"/>
+          <w:szCs w:val="24"/>
+          <w:highlight w:val="yellow"/>
+        </w:rPr>
+        <w:t>ToDo</w:t>
+      </w:r>
+    </w:p>
+    <w:p>
+      <w:pPr>
+        <w:pStyle w:val="Subtitle"/>
+        <w:jc w:val="left"/>
+        <w:rPr>
+          <w:sz w:val="28"/>
+          <w:szCs w:val="28"/>
+        </w:rPr>
+      </w:pPr>
+      <w:r>
+        <w:rPr>
+          <w:sz w:val="28"/>
+          <w:szCs w:val="28"/>
+          <w:highlight w:val="yellow"/>
+        </w:rPr>
+        <w:t>[RC]</w:t>
+      </w:r>
+      <w:r>
+        <w:rPr>
+          <w:sz w:val="28"/>
+          <w:szCs w:val="28"/>
+        </w:rPr>
+        <w:t xml:space="preserve"> Diameter</w:t>
+      </w:r>
+    </w:p>
+    <w:p>
+      <w:pPr>
+        <w:pStyle w:val="TextBody"/>
+        <w:bidi w:val="0"/>
+        <w:spacing w:lineRule="auto" w:line="276" w:before="115" w:after="115"/>
+        <w:ind w:left="0" w:right="0" w:hanging="0"/>
+        <w:jc w:val="both"/>
+        <w:rPr>
+          <w:rFonts w:ascii="Times New Roman" w:hAnsi="Times New Roman"/>
+          <w:b/>
+          <w:b/>
+          <w:bCs/>
+          <w:sz w:val="24"/>
+          <w:szCs w:val="24"/>
+        </w:rPr>
+      </w:pPr>
+      <w:r>
+        <w:rPr>
+          <w:rFonts w:ascii="Times new roman" w:hAnsi="Times new roman"/>
+          <w:b w:val="false"/>
+          <w:bCs w:val="false"/>
+          <w:sz w:val="24"/>
+          <w:szCs w:val="24"/>
+          <w:highlight w:val="yellow"/>
+        </w:rPr>
+        <w:t>ToDo</w:t>
+      </w:r>
+    </w:p>
+    <w:p>
+      <w:pPr>
+        <w:pStyle w:val="TextBody"/>
+        <w:bidi w:val="0"/>
+        <w:spacing w:lineRule="auto" w:line="276" w:before="115" w:after="115"/>
+        <w:ind w:left="0" w:right="0" w:hanging="0"/>
+        <w:jc w:val="both"/>
+        <w:rPr>
+          <w:rFonts w:ascii="Times new roman" w:hAnsi="Times new roman"/>
+          <w:b w:val="false"/>
+          <w:b w:val="false"/>
+          <w:bCs w:val="false"/>
+          <w:highlight w:val="yellow"/>
+        </w:rPr>
+      </w:pPr>
+      <w:r>
+        <w:rPr>
+          <w:rFonts w:ascii="Times new roman" w:hAnsi="Times new roman"/>
+          <w:b w:val="false"/>
+          <w:bCs w:val="false"/>
+          <w:highlight w:val="yellow"/>
+        </w:rPr>
       </w:r>
     </w:p>
     <w:p>
@@ -696,7 +878,7 @@
           <w:sz w:val="36"/>
           <w:szCs w:val="36"/>
         </w:rPr>
-        <w:t>Network Metrics</w:t>
+        <w:t>Node Metrics</w:t>
       </w:r>
     </w:p>
     <w:p>
@@ -708,27 +890,22 @@
           <w:szCs w:val="28"/>
         </w:rPr>
       </w:pPr>
-      <w:r>
-        <w:rPr>
-          <w:sz w:val="28"/>
-          <w:szCs w:val="28"/>
-          <w:highlight w:val="yellow"/>
-        </w:rPr>
-        <w:t>[RR]</w:t>
-      </w:r>
-      <w:r>
-        <w:rPr>
-          <w:sz w:val="28"/>
-          <w:szCs w:val="28"/>
-        </w:rPr>
-        <w:t xml:space="preserve"> </w:t>
-      </w:r>
-      <w:r>
-        <w:rPr>
-          <w:sz w:val="28"/>
-          <w:szCs w:val="28"/>
-        </w:rPr>
-        <w:t>Degree Study</w:t>
+      <w:bookmarkStart w:id="0" w:name="__DdeLink__41_1621346018"/>
+      <w:r>
+        <w:rPr>
+          <w:sz w:val="28"/>
+          <w:szCs w:val="28"/>
+          <w:highlight w:val="yellow"/>
+        </w:rPr>
+        <w:t>[RC]</w:t>
+      </w:r>
+      <w:bookmarkEnd w:id="0"/>
+      <w:r>
+        <w:rPr>
+          <w:sz w:val="28"/>
+          <w:szCs w:val="28"/>
+        </w:rPr>
+        <w:t xml:space="preserve"> Degree Centrality</w:t>
       </w:r>
     </w:p>
     <w:p>
@@ -768,28 +945,14 @@
           <w:szCs w:val="28"/>
           <w:highlight w:val="yellow"/>
         </w:rPr>
-        <w:t>[RR]</w:t>
-      </w:r>
-      <w:r>
-        <w:rPr>
-          <w:sz w:val="28"/>
-          <w:szCs w:val="28"/>
-        </w:rPr>
-        <w:t xml:space="preserve"> </w:t>
-      </w:r>
-      <w:r>
-        <w:rPr>
-          <w:sz w:val="28"/>
-          <w:szCs w:val="28"/>
-        </w:rPr>
-        <w:t>A</w:t>
-      </w:r>
-      <w:r>
-        <w:rPr>
-          <w:sz w:val="28"/>
-          <w:szCs w:val="28"/>
-        </w:rPr>
-        <w:t>verage Path Length</w:t>
+        <w:t>[RC]</w:t>
+      </w:r>
+      <w:r>
+        <w:rPr>
+          <w:sz w:val="28"/>
+          <w:szCs w:val="28"/>
+        </w:rPr>
+        <w:t xml:space="preserve"> Eigenvector Centrality</w:t>
       </w:r>
     </w:p>
     <w:p>
@@ -836,7 +999,7 @@
           <w:sz w:val="28"/>
           <w:szCs w:val="28"/>
         </w:rPr>
-        <w:t xml:space="preserve"> Clustering Coefficient</w:t>
+        <w:t xml:space="preserve"> Closeness Centrality</w:t>
       </w:r>
     </w:p>
     <w:p>
@@ -876,37 +1039,31 @@
           <w:szCs w:val="28"/>
           <w:highlight w:val="yellow"/>
         </w:rPr>
-        <w:t>[RC]</w:t>
-      </w:r>
-      <w:r>
-        <w:rPr>
-          <w:sz w:val="28"/>
-          <w:szCs w:val="28"/>
-        </w:rPr>
-        <w:t xml:space="preserve"> Diameter</w:t>
-      </w:r>
-    </w:p>
-    <w:p>
-      <w:pPr>
-        <w:pStyle w:val="TextBody"/>
-        <w:bidi w:val="0"/>
-        <w:spacing w:lineRule="auto" w:line="276" w:before="115" w:after="115"/>
-        <w:ind w:left="0" w:right="0" w:hanging="0"/>
-        <w:jc w:val="both"/>
-        <w:rPr>
-          <w:rFonts w:ascii="Times New Roman" w:hAnsi="Times New Roman"/>
-          <w:b/>
-          <w:b/>
-          <w:bCs/>
-          <w:sz w:val="24"/>
-          <w:szCs w:val="24"/>
-        </w:rPr>
-      </w:pPr>
-      <w:r>
-        <w:rPr>
-          <w:rFonts w:ascii="Times new roman" w:hAnsi="Times new roman"/>
-          <w:b w:val="false"/>
-          <w:bCs w:val="false"/>
+        <w:t>[JR]</w:t>
+      </w:r>
+      <w:r>
+        <w:rPr>
+          <w:sz w:val="28"/>
+          <w:szCs w:val="28"/>
+        </w:rPr>
+        <w:t xml:space="preserve"> Betweeness Centrality</w:t>
+      </w:r>
+    </w:p>
+    <w:p>
+      <w:pPr>
+        <w:pStyle w:val="TextBody"/>
+        <w:bidi w:val="0"/>
+        <w:spacing w:lineRule="auto" w:line="276" w:before="115" w:after="115"/>
+        <w:ind w:left="0" w:right="0" w:hanging="0"/>
+        <w:jc w:val="both"/>
+        <w:rPr>
+          <w:sz w:val="28"/>
+          <w:szCs w:val="28"/>
+        </w:rPr>
+      </w:pPr>
+      <w:r>
+        <w:rPr>
+          <w:rFonts w:ascii="Times new roman" w:hAnsi="Times new roman"/>
           <w:sz w:val="24"/>
           <w:szCs w:val="24"/>
           <w:highlight w:val="yellow"/>
@@ -923,19 +1080,17 @@
         <w:jc w:val="both"/>
         <w:rPr>
           <w:rFonts w:ascii="Times new roman" w:hAnsi="Times new roman"/>
-          <w:b w:val="false"/>
-          <w:b w:val="false"/>
-          <w:bCs w:val="false"/>
-          <w:highlight w:val="yellow"/>
-        </w:rPr>
-      </w:pPr>
-      <w:r>
-        <w:rPr>
-          <w:rFonts w:ascii="Times New Roman" w:hAnsi="Times New Roman"/>
-          <w:b/>
-          <w:bCs/>
-          <w:sz w:val="24"/>
-          <w:szCs w:val="24"/>
+          <w:sz w:val="24"/>
+          <w:szCs w:val="24"/>
+          <w:highlight w:val="yellow"/>
+        </w:rPr>
+      </w:pPr>
+      <w:r>
+        <w:rPr>
+          <w:rFonts w:ascii="Times new roman" w:hAnsi="Times new roman"/>
+          <w:sz w:val="24"/>
+          <w:szCs w:val="24"/>
+          <w:highlight w:val="yellow"/>
         </w:rPr>
       </w:r>
     </w:p>
@@ -963,244 +1118,6 @@
           <w:sz w:val="36"/>
           <w:szCs w:val="36"/>
         </w:rPr>
-        <w:t>Node Metrics</w:t>
-      </w:r>
-    </w:p>
-    <w:p>
-      <w:pPr>
-        <w:pStyle w:val="Subtitle"/>
-        <w:jc w:val="left"/>
-        <w:rPr>
-          <w:sz w:val="28"/>
-          <w:szCs w:val="28"/>
-        </w:rPr>
-      </w:pPr>
-      <w:bookmarkStart w:id="0" w:name="__DdeLink__41_1621346018"/>
-      <w:r>
-        <w:rPr>
-          <w:sz w:val="28"/>
-          <w:szCs w:val="28"/>
-          <w:highlight w:val="yellow"/>
-        </w:rPr>
-        <w:t>[RC]</w:t>
-      </w:r>
-      <w:bookmarkEnd w:id="0"/>
-      <w:r>
-        <w:rPr>
-          <w:sz w:val="28"/>
-          <w:szCs w:val="28"/>
-        </w:rPr>
-        <w:t xml:space="preserve"> Degree Centrality</w:t>
-      </w:r>
-    </w:p>
-    <w:p>
-      <w:pPr>
-        <w:pStyle w:val="TextBody"/>
-        <w:bidi w:val="0"/>
-        <w:spacing w:lineRule="auto" w:line="276" w:before="115" w:after="115"/>
-        <w:ind w:left="0" w:right="0" w:hanging="0"/>
-        <w:jc w:val="both"/>
-        <w:rPr>
-          <w:sz w:val="28"/>
-          <w:szCs w:val="28"/>
-        </w:rPr>
-      </w:pPr>
-      <w:r>
-        <w:rPr>
-          <w:rFonts w:ascii="Times new roman" w:hAnsi="Times new roman"/>
-          <w:sz w:val="24"/>
-          <w:szCs w:val="24"/>
-          <w:highlight w:val="yellow"/>
-        </w:rPr>
-        <w:t>ToDo</w:t>
-      </w:r>
-    </w:p>
-    <w:p>
-      <w:pPr>
-        <w:pStyle w:val="Subtitle"/>
-        <w:jc w:val="left"/>
-        <w:rPr>
-          <w:sz w:val="28"/>
-          <w:szCs w:val="28"/>
-        </w:rPr>
-      </w:pPr>
-      <w:r>
-        <w:rPr>
-          <w:sz w:val="28"/>
-          <w:szCs w:val="28"/>
-          <w:highlight w:val="yellow"/>
-        </w:rPr>
-        <w:t>[RC]</w:t>
-      </w:r>
-      <w:r>
-        <w:rPr>
-          <w:sz w:val="28"/>
-          <w:szCs w:val="28"/>
-        </w:rPr>
-        <w:t xml:space="preserve"> Eigenvector Centrality</w:t>
-      </w:r>
-    </w:p>
-    <w:p>
-      <w:pPr>
-        <w:pStyle w:val="TextBody"/>
-        <w:bidi w:val="0"/>
-        <w:spacing w:lineRule="auto" w:line="276" w:before="115" w:after="115"/>
-        <w:ind w:left="0" w:right="0" w:hanging="0"/>
-        <w:jc w:val="both"/>
-        <w:rPr>
-          <w:sz w:val="28"/>
-          <w:szCs w:val="28"/>
-        </w:rPr>
-      </w:pPr>
-      <w:r>
-        <w:rPr>
-          <w:rFonts w:ascii="Times new roman" w:hAnsi="Times new roman"/>
-          <w:sz w:val="24"/>
-          <w:szCs w:val="24"/>
-          <w:highlight w:val="yellow"/>
-        </w:rPr>
-        <w:t>ToDo</w:t>
-      </w:r>
-    </w:p>
-    <w:p>
-      <w:pPr>
-        <w:pStyle w:val="Subtitle"/>
-        <w:jc w:val="left"/>
-        <w:rPr>
-          <w:sz w:val="28"/>
-          <w:szCs w:val="28"/>
-        </w:rPr>
-      </w:pPr>
-      <w:r>
-        <w:rPr>
-          <w:sz w:val="28"/>
-          <w:szCs w:val="28"/>
-          <w:highlight w:val="yellow"/>
-        </w:rPr>
-        <w:t>[JR]</w:t>
-      </w:r>
-      <w:r>
-        <w:rPr>
-          <w:sz w:val="28"/>
-          <w:szCs w:val="28"/>
-        </w:rPr>
-        <w:t xml:space="preserve"> Closeness Centrality</w:t>
-      </w:r>
-    </w:p>
-    <w:p>
-      <w:pPr>
-        <w:pStyle w:val="TextBody"/>
-        <w:bidi w:val="0"/>
-        <w:spacing w:lineRule="auto" w:line="276" w:before="115" w:after="115"/>
-        <w:ind w:left="0" w:right="0" w:hanging="0"/>
-        <w:jc w:val="both"/>
-        <w:rPr>
-          <w:sz w:val="28"/>
-          <w:szCs w:val="28"/>
-        </w:rPr>
-      </w:pPr>
-      <w:r>
-        <w:rPr>
-          <w:rFonts w:ascii="Times new roman" w:hAnsi="Times new roman"/>
-          <w:sz w:val="24"/>
-          <w:szCs w:val="24"/>
-          <w:highlight w:val="yellow"/>
-        </w:rPr>
-        <w:t>ToDo</w:t>
-      </w:r>
-    </w:p>
-    <w:p>
-      <w:pPr>
-        <w:pStyle w:val="Subtitle"/>
-        <w:jc w:val="left"/>
-        <w:rPr>
-          <w:sz w:val="28"/>
-          <w:szCs w:val="28"/>
-        </w:rPr>
-      </w:pPr>
-      <w:r>
-        <w:rPr>
-          <w:sz w:val="28"/>
-          <w:szCs w:val="28"/>
-          <w:highlight w:val="yellow"/>
-        </w:rPr>
-        <w:t>[JR]</w:t>
-      </w:r>
-      <w:r>
-        <w:rPr>
-          <w:sz w:val="28"/>
-          <w:szCs w:val="28"/>
-        </w:rPr>
-        <w:t xml:space="preserve"> Betweeness Centrality</w:t>
-      </w:r>
-    </w:p>
-    <w:p>
-      <w:pPr>
-        <w:pStyle w:val="TextBody"/>
-        <w:bidi w:val="0"/>
-        <w:spacing w:lineRule="auto" w:line="276" w:before="115" w:after="115"/>
-        <w:ind w:left="0" w:right="0" w:hanging="0"/>
-        <w:jc w:val="both"/>
-        <w:rPr>
-          <w:sz w:val="28"/>
-          <w:szCs w:val="28"/>
-        </w:rPr>
-      </w:pPr>
-      <w:r>
-        <w:rPr>
-          <w:rFonts w:ascii="Times new roman" w:hAnsi="Times new roman"/>
-          <w:sz w:val="24"/>
-          <w:szCs w:val="24"/>
-          <w:highlight w:val="yellow"/>
-        </w:rPr>
-        <w:t>ToDo</w:t>
-      </w:r>
-    </w:p>
-    <w:p>
-      <w:pPr>
-        <w:pStyle w:val="TextBody"/>
-        <w:bidi w:val="0"/>
-        <w:spacing w:lineRule="auto" w:line="276" w:before="115" w:after="115"/>
-        <w:ind w:left="0" w:right="0" w:hanging="0"/>
-        <w:jc w:val="both"/>
-        <w:rPr>
-          <w:rFonts w:ascii="Times new roman" w:hAnsi="Times new roman"/>
-          <w:sz w:val="24"/>
-          <w:szCs w:val="24"/>
-          <w:highlight w:val="yellow"/>
-        </w:rPr>
-      </w:pPr>
-      <w:r>
-        <w:rPr>
-          <w:sz w:val="28"/>
-          <w:szCs w:val="28"/>
-        </w:rPr>
-      </w:r>
-    </w:p>
-    <w:p>
-      <w:pPr>
-        <w:pStyle w:val="Subtitle"/>
-        <w:bidi w:val="0"/>
-        <w:spacing w:lineRule="auto" w:line="276" w:before="115" w:after="115"/>
-        <w:ind w:left="0" w:right="0" w:hanging="0"/>
-        <w:jc w:val="both"/>
-        <w:rPr>
-          <w:rFonts w:ascii="Times New Roman" w:hAnsi="Times New Roman"/>
-          <w:b/>
-          <w:b/>
-          <w:bCs/>
-          <w:sz w:val="24"/>
-          <w:szCs w:val="24"/>
-        </w:rPr>
-      </w:pPr>
-      <w:r>
-        <w:rPr>
-          <w:rFonts w:ascii="Times new roman" w:hAnsi="Times new roman"/>
-          <w:b/>
-          <w:bCs/>
-          <w:sz w:val="36"/>
-          <w:szCs w:val="36"/>
-        </w:rPr>
         <w:t>Conclusion</w:t>
       </w:r>
     </w:p>
@@ -1211,14 +1128,7 @@
         <w:spacing w:lineRule="auto" w:line="276" w:before="115" w:after="115"/>
         <w:ind w:left="0" w:right="0" w:hanging="0"/>
         <w:jc w:val="both"/>
-        <w:rPr>
-          <w:rFonts w:ascii="Times New Roman" w:hAnsi="Times New Roman"/>
-          <w:b w:val="false"/>
-          <w:b w:val="false"/>
-          <w:bCs w:val="false"/>
-          <w:sz w:val="28"/>
-          <w:szCs w:val="28"/>
-        </w:rPr>
+        <w:rPr/>
       </w:pPr>
       <w:r>
         <w:rPr>
@@ -1239,7 +1149,7 @@
       <w:pgNumType w:fmt="decimal"/>
       <w:formProt w:val="false"/>
       <w:textDirection w:val="lrTb"/>
-      <w:docGrid w:type="default" w:linePitch="100" w:charSpace="0"/>
+      <w:docGrid w:type="default" w:linePitch="240" w:charSpace="4294961151"/>
     </w:sectPr>
   </w:body>
 </w:document>
@@ -1360,7 +1270,7 @@
     <w:rPrDefault>
       <w:rPr>
         <w:rFonts w:ascii="Liberation Serif" w:hAnsi="Liberation Serif" w:eastAsia="Source Han Sans CN Regular" w:cs="Lohit Devanagari"/>
-        <w:kern w:val="2"/>
+        <w:sz w:val="20"/>
         <w:szCs w:val="24"/>
         <w:lang w:val="en-GB" w:eastAsia="zh-CN" w:bidi="hi-IN"/>
       </w:rPr>
@@ -1374,14 +1284,13 @@
     <w:qFormat/>
     <w:pPr>
       <w:widowControl w:val="false"/>
-      <w:overflowPunct w:val="false"/>
+      <w:overflowPunct w:val="true"/>
       <w:bidi w:val="0"/>
       <w:jc w:val="left"/>
     </w:pPr>
     <w:rPr>
       <w:rFonts w:ascii="Carlito" w:hAnsi="Carlito" w:eastAsia="Source Han Sans CN Regular" w:cs="Lohit Devanagari"/>
       <w:color w:val="00000A"/>
-      <w:kern w:val="2"/>
       <w:sz w:val="24"/>
       <w:szCs w:val="24"/>
       <w:lang w:val="en-GB" w:eastAsia="zh-CN" w:bidi="hi-IN"/>

</xml_diff>

<commit_message>
Metric calculations and renaming
</commit_message>
<xml_diff>
--- a/Infectious Disease Spread.docx
+++ b/Infectious Disease Spread.docx
@@ -145,23 +145,7 @@
           <w:szCs w:val="24"/>
         </w:rPr>
         <w:tab/>
-        <w:t xml:space="preserve">The dataset </w:t>
-      </w:r>
-      <w:r>
-        <w:rPr>
-          <w:rFonts w:ascii="Times New Roman" w:hAnsi="Times New Roman"/>
-          <w:sz w:val="24"/>
-          <w:szCs w:val="24"/>
-        </w:rPr>
-        <w:t>analysed</w:t>
-      </w:r>
-      <w:r>
-        <w:rPr>
-          <w:rFonts w:ascii="Times New Roman" w:hAnsi="Times New Roman"/>
-          <w:sz w:val="24"/>
-          <w:szCs w:val="24"/>
-        </w:rPr>
-        <w:t xml:space="preserve"> in this work consists of </w:t>
+        <w:t xml:space="preserve">The dataset analysed in this work consists of </w:t>
       </w:r>
       <w:r>
         <w:rPr>
@@ -190,16 +174,7 @@
           <w:szCs w:val="24"/>
         </w:rPr>
         <w:tab/>
-        <w:t xml:space="preserve">It represents the recording of single day of individual contacts in an American </w:t>
-      </w:r>
-      <w:r>
-        <w:rPr>
-          <w:rStyle w:val="SourceText"/>
-          <w:rFonts w:ascii="Times New Roman" w:hAnsi="Times New Roman"/>
-          <w:sz w:val="24"/>
-          <w:szCs w:val="24"/>
-        </w:rPr>
-        <w:t>high school.</w:t>
+        <w:t>It represents the recording of single day of individual contacts in an American high school.</w:t>
       </w:r>
     </w:p>
     <w:p>
@@ -1009,19 +984,51 @@
         <w:spacing w:lineRule="auto" w:line="276" w:before="115" w:after="115"/>
         <w:ind w:left="0" w:right="0" w:hanging="0"/>
         <w:jc w:val="both"/>
-        <w:rPr>
-          <w:sz w:val="28"/>
-          <w:szCs w:val="28"/>
-        </w:rPr>
-      </w:pPr>
-      <w:r>
-        <w:rPr>
-          <w:rFonts w:ascii="Times new roman" w:hAnsi="Times new roman"/>
-          <w:sz w:val="24"/>
-          <w:szCs w:val="24"/>
-          <w:highlight w:val="yellow"/>
-        </w:rPr>
-        <w:t>ToDo</w:t>
+        <w:rPr/>
+      </w:pPr>
+      <w:r>
+        <w:rPr>
+          <w:rFonts w:ascii="Times new roman" w:hAnsi="Times new roman"/>
+          <w:sz w:val="24"/>
+          <w:szCs w:val="24"/>
+        </w:rPr>
+        <w:t>Average Closeness Centrality : 0.6207525375025098</w:t>
+      </w:r>
+    </w:p>
+    <w:p>
+      <w:pPr>
+        <w:pStyle w:val="TextBody"/>
+        <w:bidi w:val="0"/>
+        <w:spacing w:lineRule="auto" w:line="276" w:before="115" w:after="115"/>
+        <w:ind w:left="0" w:right="0" w:hanging="0"/>
+        <w:jc w:val="both"/>
+        <w:rPr/>
+      </w:pPr>
+      <w:r>
+        <w:rPr>
+          <w:rFonts w:ascii="Times new roman" w:hAnsi="Times new roman"/>
+          <w:sz w:val="24"/>
+          <w:szCs w:val="24"/>
+        </w:rPr>
+        <w:t>Node with lowest Closeness Centrality 375(Role Here) -&gt; ( 0.3705273069679849 )</w:t>
+      </w:r>
+    </w:p>
+    <w:p>
+      <w:pPr>
+        <w:pStyle w:val="TextBody"/>
+        <w:bidi w:val="0"/>
+        <w:spacing w:lineRule="auto" w:line="276" w:before="115" w:after="115"/>
+        <w:ind w:left="0" w:right="0" w:hanging="0"/>
+        <w:jc w:val="both"/>
+        <w:rPr/>
+      </w:pPr>
+      <w:r>
+        <w:rPr>
+          <w:rFonts w:ascii="Times new roman" w:hAnsi="Times new roman"/>
+          <w:sz w:val="24"/>
+          <w:szCs w:val="24"/>
+        </w:rPr>
+        <w:t>Node with highest Closeness Centrality 170(Role Here) -&gt; ( 0.7509541984732825 )</w:t>
       </w:r>
     </w:p>
     <w:p>
@@ -1056,19 +1063,51 @@
         <w:spacing w:lineRule="auto" w:line="276" w:before="115" w:after="115"/>
         <w:ind w:left="0" w:right="0" w:hanging="0"/>
         <w:jc w:val="both"/>
-        <w:rPr>
-          <w:sz w:val="28"/>
-          <w:szCs w:val="28"/>
-        </w:rPr>
-      </w:pPr>
-      <w:r>
-        <w:rPr>
-          <w:rFonts w:ascii="Times new roman" w:hAnsi="Times new roman"/>
-          <w:sz w:val="24"/>
-          <w:szCs w:val="24"/>
-          <w:highlight w:val="yellow"/>
-        </w:rPr>
-        <w:t>ToDo</w:t>
+        <w:rPr/>
+      </w:pPr>
+      <w:r>
+        <w:rPr>
+          <w:rFonts w:ascii="Times new roman" w:hAnsi="Times new roman"/>
+          <w:sz w:val="24"/>
+          <w:szCs w:val="24"/>
+        </w:rPr>
+        <w:t>Average Betweeness Centrality : 0.0011027788727294</w:t>
+      </w:r>
+    </w:p>
+    <w:p>
+      <w:pPr>
+        <w:pStyle w:val="TextBody"/>
+        <w:bidi w:val="0"/>
+        <w:spacing w:lineRule="auto" w:line="276" w:before="115" w:after="115"/>
+        <w:ind w:left="0" w:right="0" w:hanging="0"/>
+        <w:jc w:val="both"/>
+        <w:rPr/>
+      </w:pPr>
+      <w:r>
+        <w:rPr>
+          <w:rFonts w:ascii="Times new roman" w:hAnsi="Times new roman"/>
+          <w:sz w:val="24"/>
+          <w:szCs w:val="24"/>
+        </w:rPr>
+        <w:t>Node with lowest Betweeness Centrality 266(Role Here) -&gt; ( 0.0 )</w:t>
+      </w:r>
+    </w:p>
+    <w:p>
+      <w:pPr>
+        <w:pStyle w:val="TextBody"/>
+        <w:bidi w:val="0"/>
+        <w:spacing w:lineRule="auto" w:line="276" w:before="115" w:after="115"/>
+        <w:ind w:left="0" w:right="0" w:hanging="0"/>
+        <w:jc w:val="both"/>
+        <w:rPr/>
+      </w:pPr>
+      <w:r>
+        <w:rPr>
+          <w:rFonts w:ascii="Times new roman" w:hAnsi="Times new roman"/>
+          <w:sz w:val="24"/>
+          <w:szCs w:val="24"/>
+        </w:rPr>
+        <w:t>Node with highest Betweeness Centrality 15(Role Here) -&gt; ( 0.006957799391153176 )</w:t>
       </w:r>
     </w:p>
     <w:p>
@@ -1284,7 +1323,7 @@
     <w:qFormat/>
     <w:pPr>
       <w:widowControl w:val="false"/>
-      <w:overflowPunct w:val="true"/>
+      <w:overflowPunct w:val="false"/>
       <w:bidi w:val="0"/>
       <w:jc w:val="left"/>
     </w:pPr>

</xml_diff>